<commit_message>
Muokattu classeja ja lisätty metodeita classeihin
</commit_message>
<xml_diff>
--- a/Työajanseuranta/Työaikaraportti_Panu_Käppi.docx
+++ b/Työajanseuranta/Työaikaraportti_Panu_Käppi.docx
@@ -79,7 +79,7 @@
     </w:p>
     <w:tbl>
       <w:tblPr>
-        <w:tblStyle w:val="TaulukkoRuudukko"/>
+        <w:tblStyle w:val="TableGrid"/>
         <w:tblW w:w="9634" w:type="dxa"/>
         <w:tblLook w:val="04A0" w:firstRow="1" w:lastRow="0" w:firstColumn="1" w:lastColumn="0" w:noHBand="0" w:noVBand="1"/>
       </w:tblPr>
@@ -254,19 +254,31 @@
           <w:tcPr>
             <w:tcW w:w="1980" w:type="dxa"/>
           </w:tcPr>
-          <w:p/>
-        </w:tc>
-        <w:tc>
-          <w:tcPr>
-            <w:tcW w:w="2551" w:type="dxa"/>
-          </w:tcPr>
-          <w:p/>
-        </w:tc>
-        <w:tc>
-          <w:tcPr>
-            <w:tcW w:w="5103" w:type="dxa"/>
-          </w:tcPr>
-          <w:p/>
+          <w:p>
+            <w:r>
+              <w:t>20.09.2022</w:t>
+            </w:r>
+          </w:p>
+        </w:tc>
+        <w:tc>
+          <w:tcPr>
+            <w:tcW w:w="2551" w:type="dxa"/>
+          </w:tcPr>
+          <w:p>
+            <w:r>
+              <w:t>1</w:t>
+            </w:r>
+          </w:p>
+        </w:tc>
+        <w:tc>
+          <w:tcPr>
+            <w:tcW w:w="5103" w:type="dxa"/>
+          </w:tcPr>
+          <w:p>
+            <w:r>
+              <w:t>Metodien lisääminen classeihin ja classien muokkaus</w:t>
+            </w:r>
+          </w:p>
         </w:tc>
       </w:tr>
       <w:tr>
@@ -1250,17 +1262,17 @@
     <w:lsdException w:name="Unresolved Mention" w:semiHidden="1" w:unhideWhenUsed="1"/>
     <w:lsdException w:name="Smart Link" w:semiHidden="1" w:unhideWhenUsed="1"/>
   </w:latentStyles>
-  <w:style w:type="paragraph" w:default="1" w:styleId="Normaali">
+  <w:style w:type="paragraph" w:default="1" w:styleId="Normal">
     <w:name w:val="Normal"/>
     <w:qFormat/>
   </w:style>
-  <w:style w:type="character" w:default="1" w:styleId="Kappaleenoletusfontti">
+  <w:style w:type="character" w:default="1" w:styleId="DefaultParagraphFont">
     <w:name w:val="Default Paragraph Font"/>
     <w:uiPriority w:val="1"/>
     <w:semiHidden/>
     <w:unhideWhenUsed/>
   </w:style>
-  <w:style w:type="table" w:default="1" w:styleId="Normaalitaulukko">
+  <w:style w:type="table" w:default="1" w:styleId="TableNormal">
     <w:name w:val="Normal Table"/>
     <w:uiPriority w:val="99"/>
     <w:semiHidden/>
@@ -1275,15 +1287,15 @@
       </w:tblCellMar>
     </w:tblPr>
   </w:style>
-  <w:style w:type="numbering" w:default="1" w:styleId="Eiluetteloa">
+  <w:style w:type="numbering" w:default="1" w:styleId="NoList">
     <w:name w:val="No List"/>
     <w:uiPriority w:val="99"/>
     <w:semiHidden/>
     <w:unhideWhenUsed/>
   </w:style>
-  <w:style w:type="table" w:styleId="TaulukkoRuudukko">
+  <w:style w:type="table" w:styleId="TableGrid">
     <w:name w:val="Table Grid"/>
-    <w:basedOn w:val="Normaalitaulukko"/>
+    <w:basedOn w:val="TableNormal"/>
     <w:uiPriority w:val="39"/>
     <w:rsid w:val="00AC0751"/>
     <w:tblPr>

</xml_diff>

<commit_message>
muistiinpanot lisätty, vuosi-classi lisätty, koodattu pääsivua, työajanseuranta päivitetty
</commit_message>
<xml_diff>
--- a/Työajanseuranta/Työaikaraportti_Panu_Käppi.docx
+++ b/Työajanseuranta/Työaikaraportti_Panu_Käppi.docx
@@ -44,8 +44,17 @@
           <w:sz w:val="32"/>
           <w:szCs w:val="32"/>
         </w:rPr>
-        <w:t xml:space="preserve"> Noyce</w:t>
+        <w:t xml:space="preserve"> </w:t>
       </w:r>
+      <w:proofErr w:type="spellStart"/>
+      <w:r>
+        <w:rPr>
+          <w:sz w:val="32"/>
+          <w:szCs w:val="32"/>
+        </w:rPr>
+        <w:t>Noyce</w:t>
+      </w:r>
+      <w:proofErr w:type="spellEnd"/>
     </w:p>
     <w:p>
       <w:pPr>
@@ -101,6 +110,7 @@
                 <w:bCs/>
               </w:rPr>
             </w:pPr>
+            <w:proofErr w:type="gramStart"/>
             <w:r>
               <w:rPr>
                 <w:b/>
@@ -108,6 +118,7 @@
               </w:rPr>
               <w:t>Pvm</w:t>
             </w:r>
+            <w:proofErr w:type="gramEnd"/>
           </w:p>
         </w:tc>
         <w:tc>
@@ -276,7 +287,23 @@
           </w:tcPr>
           <w:p>
             <w:r>
-              <w:t>Metodien lisääminen classeihin ja classien muokkaus</w:t>
+              <w:t xml:space="preserve">Metodien lisääminen </w:t>
+            </w:r>
+            <w:proofErr w:type="spellStart"/>
+            <w:r>
+              <w:t>classeihin</w:t>
+            </w:r>
+            <w:proofErr w:type="spellEnd"/>
+            <w:r>
+              <w:t xml:space="preserve"> ja </w:t>
+            </w:r>
+            <w:proofErr w:type="spellStart"/>
+            <w:r>
+              <w:t>classien</w:t>
+            </w:r>
+            <w:proofErr w:type="spellEnd"/>
+            <w:r>
+              <w:t xml:space="preserve"> muokkaus</w:t>
             </w:r>
           </w:p>
         </w:tc>
@@ -307,30 +334,71 @@
             <w:tcW w:w="5103" w:type="dxa"/>
           </w:tcPr>
           <w:p>
-            <w:r>
-              <w:t>Daily palaveri</w:t>
-            </w:r>
-          </w:p>
-        </w:tc>
-      </w:tr>
-      <w:tr>
-        <w:tc>
-          <w:tcPr>
-            <w:tcW w:w="1980" w:type="dxa"/>
-          </w:tcPr>
-          <w:p/>
-        </w:tc>
-        <w:tc>
-          <w:tcPr>
-            <w:tcW w:w="2551" w:type="dxa"/>
-          </w:tcPr>
-          <w:p/>
-        </w:tc>
-        <w:tc>
-          <w:tcPr>
-            <w:tcW w:w="5103" w:type="dxa"/>
-          </w:tcPr>
-          <w:p/>
+            <w:proofErr w:type="spellStart"/>
+            <w:r>
+              <w:t>Daily</w:t>
+            </w:r>
+            <w:proofErr w:type="spellEnd"/>
+            <w:r>
+              <w:t xml:space="preserve"> palaveri</w:t>
+            </w:r>
+          </w:p>
+        </w:tc>
+      </w:tr>
+      <w:tr>
+        <w:tc>
+          <w:tcPr>
+            <w:tcW w:w="1980" w:type="dxa"/>
+          </w:tcPr>
+          <w:p>
+            <w:r>
+              <w:t>26.09.2022</w:t>
+            </w:r>
+          </w:p>
+        </w:tc>
+        <w:tc>
+          <w:tcPr>
+            <w:tcW w:w="2551" w:type="dxa"/>
+          </w:tcPr>
+          <w:p>
+            <w:r>
+              <w:t>2,5</w:t>
+            </w:r>
+          </w:p>
+        </w:tc>
+        <w:tc>
+          <w:tcPr>
+            <w:tcW w:w="5103" w:type="dxa"/>
+          </w:tcPr>
+          <w:p>
+            <w:r>
+              <w:t xml:space="preserve">Palaveri, </w:t>
+            </w:r>
+            <w:proofErr w:type="spellStart"/>
+            <w:r>
+              <w:t>classien</w:t>
+            </w:r>
+            <w:proofErr w:type="spellEnd"/>
+            <w:r>
+              <w:t xml:space="preserve"> luominen, </w:t>
+            </w:r>
+            <w:proofErr w:type="spellStart"/>
+            <w:r>
+              <w:t>json</w:t>
+            </w:r>
+            <w:proofErr w:type="spellEnd"/>
+            <w:r>
+              <w:t xml:space="preserve"> </w:t>
+            </w:r>
+            <w:proofErr w:type="spellStart"/>
+            <w:r>
+              <w:t>serialisoinnin</w:t>
+            </w:r>
+            <w:proofErr w:type="spellEnd"/>
+            <w:r>
+              <w:t xml:space="preserve"> tekeminen, pääsivun koodaaminen</w:t>
+            </w:r>
+          </w:p>
         </w:tc>
       </w:tr>
       <w:tr>

</xml_diff>

<commit_message>
muokattu classeja, päivitetty työajanseuranta
</commit_message>
<xml_diff>
--- a/Työajanseuranta/Työaikaraportti_Panu_Käppi.docx
+++ b/Työajanseuranta/Työaikaraportti_Panu_Käppi.docx
@@ -44,17 +44,8 @@
           <w:sz w:val="32"/>
           <w:szCs w:val="32"/>
         </w:rPr>
-        <w:t xml:space="preserve"> </w:t>
+        <w:t xml:space="preserve"> Noyce</w:t>
       </w:r>
-      <w:proofErr w:type="spellStart"/>
-      <w:r>
-        <w:rPr>
-          <w:sz w:val="32"/>
-          <w:szCs w:val="32"/>
-        </w:rPr>
-        <w:t>Noyce</w:t>
-      </w:r>
-      <w:proofErr w:type="spellEnd"/>
     </w:p>
     <w:p>
       <w:pPr>
@@ -110,7 +101,6 @@
                 <w:bCs/>
               </w:rPr>
             </w:pPr>
-            <w:proofErr w:type="gramStart"/>
             <w:r>
               <w:rPr>
                 <w:b/>
@@ -118,7 +108,6 @@
               </w:rPr>
               <w:t>Pvm</w:t>
             </w:r>
-            <w:proofErr w:type="gramEnd"/>
           </w:p>
         </w:tc>
         <w:tc>
@@ -287,23 +276,7 @@
           </w:tcPr>
           <w:p>
             <w:r>
-              <w:t xml:space="preserve">Metodien lisääminen </w:t>
-            </w:r>
-            <w:proofErr w:type="spellStart"/>
-            <w:r>
-              <w:t>classeihin</w:t>
-            </w:r>
-            <w:proofErr w:type="spellEnd"/>
-            <w:r>
-              <w:t xml:space="preserve"> ja </w:t>
-            </w:r>
-            <w:proofErr w:type="spellStart"/>
-            <w:r>
-              <w:t>classien</w:t>
-            </w:r>
-            <w:proofErr w:type="spellEnd"/>
-            <w:r>
-              <w:t xml:space="preserve"> muokkaus</w:t>
+              <w:t>Metodien lisääminen classeihin ja classien muokkaus</w:t>
             </w:r>
           </w:p>
         </w:tc>
@@ -334,13 +307,8 @@
             <w:tcW w:w="5103" w:type="dxa"/>
           </w:tcPr>
           <w:p>
-            <w:proofErr w:type="spellStart"/>
-            <w:r>
-              <w:t>Daily</w:t>
-            </w:r>
-            <w:proofErr w:type="spellEnd"/>
-            <w:r>
-              <w:t xml:space="preserve"> palaveri</w:t>
+            <w:r>
+              <w:t>Daily palaveri</w:t>
             </w:r>
           </w:p>
         </w:tc>
@@ -372,53 +340,41 @@
           </w:tcPr>
           <w:p>
             <w:r>
-              <w:t xml:space="preserve">Palaveri, </w:t>
-            </w:r>
-            <w:proofErr w:type="spellStart"/>
-            <w:r>
-              <w:t>classien</w:t>
-            </w:r>
-            <w:proofErr w:type="spellEnd"/>
-            <w:r>
-              <w:t xml:space="preserve"> luominen, </w:t>
-            </w:r>
-            <w:proofErr w:type="spellStart"/>
-            <w:r>
-              <w:t>json</w:t>
-            </w:r>
-            <w:proofErr w:type="spellEnd"/>
-            <w:r>
-              <w:t xml:space="preserve"> </w:t>
-            </w:r>
-            <w:proofErr w:type="spellStart"/>
-            <w:r>
-              <w:t>serialisoinnin</w:t>
-            </w:r>
-            <w:proofErr w:type="spellEnd"/>
-            <w:r>
-              <w:t xml:space="preserve"> tekeminen, pääsivun koodaaminen</w:t>
-            </w:r>
-          </w:p>
-        </w:tc>
-      </w:tr>
-      <w:tr>
-        <w:tc>
-          <w:tcPr>
-            <w:tcW w:w="1980" w:type="dxa"/>
-          </w:tcPr>
-          <w:p/>
-        </w:tc>
-        <w:tc>
-          <w:tcPr>
-            <w:tcW w:w="2551" w:type="dxa"/>
-          </w:tcPr>
-          <w:p/>
-        </w:tc>
-        <w:tc>
-          <w:tcPr>
-            <w:tcW w:w="5103" w:type="dxa"/>
-          </w:tcPr>
-          <w:p/>
+              <w:t>Palaveri, classien luominen, json serialisoinnin tekeminen, pääsivun koodaaminen</w:t>
+            </w:r>
+          </w:p>
+        </w:tc>
+      </w:tr>
+      <w:tr>
+        <w:tc>
+          <w:tcPr>
+            <w:tcW w:w="1980" w:type="dxa"/>
+          </w:tcPr>
+          <w:p>
+            <w:r>
+              <w:t>28.09.2022</w:t>
+            </w:r>
+          </w:p>
+        </w:tc>
+        <w:tc>
+          <w:tcPr>
+            <w:tcW w:w="2551" w:type="dxa"/>
+          </w:tcPr>
+          <w:p>
+            <w:r>
+              <w:t>1</w:t>
+            </w:r>
+          </w:p>
+        </w:tc>
+        <w:tc>
+          <w:tcPr>
+            <w:tcW w:w="5103" w:type="dxa"/>
+          </w:tcPr>
+          <w:p>
+            <w:r>
+              <w:t>Palaveri, classien muokkaus</w:t>
+            </w:r>
+          </w:p>
         </w:tc>
       </w:tr>
       <w:tr>

</xml_diff>

<commit_message>
luotu kuukausi-ikkuna, muokattu classeja
</commit_message>
<xml_diff>
--- a/Työajanseuranta/Työaikaraportti_Panu_Käppi.docx
+++ b/Työajanseuranta/Työaikaraportti_Panu_Käppi.docx
@@ -44,8 +44,17 @@
           <w:sz w:val="32"/>
           <w:szCs w:val="32"/>
         </w:rPr>
-        <w:t xml:space="preserve"> Noyce</w:t>
+        <w:t xml:space="preserve"> </w:t>
       </w:r>
+      <w:proofErr w:type="spellStart"/>
+      <w:r>
+        <w:rPr>
+          <w:sz w:val="32"/>
+          <w:szCs w:val="32"/>
+        </w:rPr>
+        <w:t>Noyce</w:t>
+      </w:r>
+      <w:proofErr w:type="spellEnd"/>
     </w:p>
     <w:p>
       <w:pPr>
@@ -101,6 +110,7 @@
                 <w:bCs/>
               </w:rPr>
             </w:pPr>
+            <w:proofErr w:type="gramStart"/>
             <w:r>
               <w:rPr>
                 <w:b/>
@@ -108,6 +118,7 @@
               </w:rPr>
               <w:t>Pvm</w:t>
             </w:r>
+            <w:proofErr w:type="gramEnd"/>
           </w:p>
         </w:tc>
         <w:tc>
@@ -276,7 +287,23 @@
           </w:tcPr>
           <w:p>
             <w:r>
-              <w:t>Metodien lisääminen classeihin ja classien muokkaus</w:t>
+              <w:t xml:space="preserve">Metodien lisääminen </w:t>
+            </w:r>
+            <w:proofErr w:type="spellStart"/>
+            <w:r>
+              <w:t>classeihin</w:t>
+            </w:r>
+            <w:proofErr w:type="spellEnd"/>
+            <w:r>
+              <w:t xml:space="preserve"> ja </w:t>
+            </w:r>
+            <w:proofErr w:type="spellStart"/>
+            <w:r>
+              <w:t>classien</w:t>
+            </w:r>
+            <w:proofErr w:type="spellEnd"/>
+            <w:r>
+              <w:t xml:space="preserve"> muokkaus</w:t>
             </w:r>
           </w:p>
         </w:tc>
@@ -307,8 +334,13 @@
             <w:tcW w:w="5103" w:type="dxa"/>
           </w:tcPr>
           <w:p>
-            <w:r>
-              <w:t>Daily palaveri</w:t>
+            <w:proofErr w:type="spellStart"/>
+            <w:r>
+              <w:t>Daily</w:t>
+            </w:r>
+            <w:proofErr w:type="spellEnd"/>
+            <w:r>
+              <w:t xml:space="preserve"> palaveri</w:t>
             </w:r>
           </w:p>
         </w:tc>
@@ -340,7 +372,31 @@
           </w:tcPr>
           <w:p>
             <w:r>
-              <w:t>Palaveri, classien luominen, json serialisoinnin tekeminen, pääsivun koodaaminen</w:t>
+              <w:t xml:space="preserve">Palaveri, </w:t>
+            </w:r>
+            <w:proofErr w:type="spellStart"/>
+            <w:r>
+              <w:t>classien</w:t>
+            </w:r>
+            <w:proofErr w:type="spellEnd"/>
+            <w:r>
+              <w:t xml:space="preserve"> luominen, </w:t>
+            </w:r>
+            <w:proofErr w:type="spellStart"/>
+            <w:r>
+              <w:t>json</w:t>
+            </w:r>
+            <w:proofErr w:type="spellEnd"/>
+            <w:r>
+              <w:t xml:space="preserve"> </w:t>
+            </w:r>
+            <w:proofErr w:type="spellStart"/>
+            <w:r>
+              <w:t>serialisoinnin</w:t>
+            </w:r>
+            <w:proofErr w:type="spellEnd"/>
+            <w:r>
+              <w:t xml:space="preserve"> tekeminen, pääsivun koodaaminen</w:t>
             </w:r>
           </w:p>
         </w:tc>
@@ -362,17 +418,28 @@
           </w:tcPr>
           <w:p>
             <w:r>
-              <w:t>1</w:t>
-            </w:r>
-          </w:p>
-        </w:tc>
-        <w:tc>
-          <w:tcPr>
-            <w:tcW w:w="5103" w:type="dxa"/>
-          </w:tcPr>
-          <w:p>
-            <w:r>
-              <w:t>Palaveri, classien muokkaus</w:t>
+              <w:t>2</w:t>
+            </w:r>
+          </w:p>
+        </w:tc>
+        <w:tc>
+          <w:tcPr>
+            <w:tcW w:w="5103" w:type="dxa"/>
+          </w:tcPr>
+          <w:p>
+            <w:r>
+              <w:t xml:space="preserve">Palaveri, </w:t>
+            </w:r>
+            <w:proofErr w:type="spellStart"/>
+            <w:r>
+              <w:t>classien</w:t>
+            </w:r>
+            <w:proofErr w:type="spellEnd"/>
+            <w:r>
+              <w:t xml:space="preserve"> muokkaus</w:t>
+            </w:r>
+            <w:r>
+              <w:t>, Kuukausi-ikkunan luonti</w:t>
             </w:r>
           </w:p>
         </w:tc>

</xml_diff>

<commit_message>
Pääikkunan siirto projektiin, kuukausi-ikkunan koodaaminen, lisää meno ja tulo-ikkunan luonti ja koodaaminen, työajanseurannan päivitys
</commit_message>
<xml_diff>
--- a/Työajanseuranta/Työaikaraportti_Panu_Käppi.docx
+++ b/Työajanseuranta/Työaikaraportti_Panu_Käppi.docx
@@ -44,17 +44,8 @@
           <w:sz w:val="32"/>
           <w:szCs w:val="32"/>
         </w:rPr>
-        <w:t xml:space="preserve"> </w:t>
+        <w:t xml:space="preserve"> Noyce</w:t>
       </w:r>
-      <w:proofErr w:type="spellStart"/>
-      <w:r>
-        <w:rPr>
-          <w:sz w:val="32"/>
-          <w:szCs w:val="32"/>
-        </w:rPr>
-        <w:t>Noyce</w:t>
-      </w:r>
-      <w:proofErr w:type="spellEnd"/>
     </w:p>
     <w:p>
       <w:pPr>
@@ -110,7 +101,6 @@
                 <w:bCs/>
               </w:rPr>
             </w:pPr>
-            <w:proofErr w:type="gramStart"/>
             <w:r>
               <w:rPr>
                 <w:b/>
@@ -118,7 +108,6 @@
               </w:rPr>
               <w:t>Pvm</w:t>
             </w:r>
-            <w:proofErr w:type="gramEnd"/>
           </w:p>
         </w:tc>
         <w:tc>
@@ -287,23 +276,7 @@
           </w:tcPr>
           <w:p>
             <w:r>
-              <w:t xml:space="preserve">Metodien lisääminen </w:t>
-            </w:r>
-            <w:proofErr w:type="spellStart"/>
-            <w:r>
-              <w:t>classeihin</w:t>
-            </w:r>
-            <w:proofErr w:type="spellEnd"/>
-            <w:r>
-              <w:t xml:space="preserve"> ja </w:t>
-            </w:r>
-            <w:proofErr w:type="spellStart"/>
-            <w:r>
-              <w:t>classien</w:t>
-            </w:r>
-            <w:proofErr w:type="spellEnd"/>
-            <w:r>
-              <w:t xml:space="preserve"> muokkaus</w:t>
+              <w:t>Metodien lisääminen classeihin ja classien muokkaus</w:t>
             </w:r>
           </w:p>
         </w:tc>
@@ -334,13 +307,8 @@
             <w:tcW w:w="5103" w:type="dxa"/>
           </w:tcPr>
           <w:p>
-            <w:proofErr w:type="spellStart"/>
-            <w:r>
-              <w:t>Daily</w:t>
-            </w:r>
-            <w:proofErr w:type="spellEnd"/>
-            <w:r>
-              <w:t xml:space="preserve"> palaveri</w:t>
+            <w:r>
+              <w:t>Daily palaveri</w:t>
             </w:r>
           </w:p>
         </w:tc>
@@ -372,31 +340,7 @@
           </w:tcPr>
           <w:p>
             <w:r>
-              <w:t xml:space="preserve">Palaveri, </w:t>
-            </w:r>
-            <w:proofErr w:type="spellStart"/>
-            <w:r>
-              <w:t>classien</w:t>
-            </w:r>
-            <w:proofErr w:type="spellEnd"/>
-            <w:r>
-              <w:t xml:space="preserve"> luominen, </w:t>
-            </w:r>
-            <w:proofErr w:type="spellStart"/>
-            <w:r>
-              <w:t>json</w:t>
-            </w:r>
-            <w:proofErr w:type="spellEnd"/>
-            <w:r>
-              <w:t xml:space="preserve"> </w:t>
-            </w:r>
-            <w:proofErr w:type="spellStart"/>
-            <w:r>
-              <w:t>serialisoinnin</w:t>
-            </w:r>
-            <w:proofErr w:type="spellEnd"/>
-            <w:r>
-              <w:t xml:space="preserve"> tekeminen, pääsivun koodaaminen</w:t>
+              <w:t>Palaveri, classien luominen, json serialisoinnin tekeminen, pääsivun koodaaminen</w:t>
             </w:r>
           </w:p>
         </w:tc>
@@ -428,15 +372,7 @@
           </w:tcPr>
           <w:p>
             <w:r>
-              <w:t xml:space="preserve">Palaveri, </w:t>
-            </w:r>
-            <w:proofErr w:type="spellStart"/>
-            <w:r>
-              <w:t>classien</w:t>
-            </w:r>
-            <w:proofErr w:type="spellEnd"/>
-            <w:r>
-              <w:t xml:space="preserve"> muokkaus</w:t>
+              <w:t>Palaveri, classien muokkaus</w:t>
             </w:r>
             <w:r>
               <w:t>, Kuukausi-ikkunan luonti</w:t>
@@ -449,19 +385,31 @@
           <w:tcPr>
             <w:tcW w:w="1980" w:type="dxa"/>
           </w:tcPr>
-          <w:p/>
-        </w:tc>
-        <w:tc>
-          <w:tcPr>
-            <w:tcW w:w="2551" w:type="dxa"/>
-          </w:tcPr>
-          <w:p/>
-        </w:tc>
-        <w:tc>
-          <w:tcPr>
-            <w:tcW w:w="5103" w:type="dxa"/>
-          </w:tcPr>
-          <w:p/>
+          <w:p>
+            <w:r>
+              <w:t>03.10.2022</w:t>
+            </w:r>
+          </w:p>
+        </w:tc>
+        <w:tc>
+          <w:tcPr>
+            <w:tcW w:w="2551" w:type="dxa"/>
+          </w:tcPr>
+          <w:p>
+            <w:r>
+              <w:t>3,5</w:t>
+            </w:r>
+          </w:p>
+        </w:tc>
+        <w:tc>
+          <w:tcPr>
+            <w:tcW w:w="5103" w:type="dxa"/>
+          </w:tcPr>
+          <w:p>
+            <w:r>
+              <w:t>Palaveri, Pääikkunan siirto projektiin, kuukausi-ikkunan koodaaminen, lisää meno ja tulo-ikkunan luonti ja koodaaminen</w:t>
+            </w:r>
+          </w:p>
         </w:tc>
       </w:tr>
       <w:tr>

</xml_diff>

<commit_message>
Lisätty toistuva valinta uuden menon ja tulon lisäämiseen, muokattu koodia
</commit_message>
<xml_diff>
--- a/Työajanseuranta/Työaikaraportti_Panu_Käppi.docx
+++ b/Työajanseuranta/Työaikaraportti_Panu_Käppi.docx
@@ -417,19 +417,31 @@
           <w:tcPr>
             <w:tcW w:w="1980" w:type="dxa"/>
           </w:tcPr>
-          <w:p/>
-        </w:tc>
-        <w:tc>
-          <w:tcPr>
-            <w:tcW w:w="2551" w:type="dxa"/>
-          </w:tcPr>
-          <w:p/>
-        </w:tc>
-        <w:tc>
-          <w:tcPr>
-            <w:tcW w:w="5103" w:type="dxa"/>
-          </w:tcPr>
-          <w:p/>
+          <w:p>
+            <w:r>
+              <w:t>04.10.2022</w:t>
+            </w:r>
+          </w:p>
+        </w:tc>
+        <w:tc>
+          <w:tcPr>
+            <w:tcW w:w="2551" w:type="dxa"/>
+          </w:tcPr>
+          <w:p>
+            <w:r>
+              <w:t>0,5</w:t>
+            </w:r>
+          </w:p>
+        </w:tc>
+        <w:tc>
+          <w:tcPr>
+            <w:tcW w:w="5103" w:type="dxa"/>
+          </w:tcPr>
+          <w:p>
+            <w:r>
+              <w:t>Koodin muokkaus</w:t>
+            </w:r>
+          </w:p>
         </w:tc>
       </w:tr>
       <w:tr>

</xml_diff>

<commit_message>
korjattu bugi toistuvaCheck_2_Unchecked -funktiossa
</commit_message>
<xml_diff>
--- a/Työajanseuranta/Työaikaraportti_Panu_Käppi.docx
+++ b/Työajanseuranta/Työaikaraportti_Panu_Käppi.docx
@@ -429,7 +429,10 @@
           </w:tcPr>
           <w:p>
             <w:r>
-              <w:t>0,5</w:t>
+              <w:t>0,</w:t>
+            </w:r>
+            <w:r>
+              <w:t>75</w:t>
             </w:r>
           </w:p>
         </w:tc>

</xml_diff>

<commit_message>
koodia siivottu, lisåtty nollaus-nappi
</commit_message>
<xml_diff>
--- a/Työajanseuranta/Työaikaraportti_Panu_Käppi.docx
+++ b/Työajanseuranta/Työaikaraportti_Panu_Käppi.docx
@@ -429,10 +429,13 @@
           </w:tcPr>
           <w:p>
             <w:r>
-              <w:t>0,</w:t>
-            </w:r>
-            <w:r>
-              <w:t>75</w:t>
+              <w:t>1</w:t>
+            </w:r>
+            <w:r>
+              <w:t>,</w:t>
+            </w:r>
+            <w:r>
+              <w:t>5</w:t>
             </w:r>
           </w:p>
         </w:tc>
@@ -443,6 +446,9 @@
           <w:p>
             <w:r>
               <w:t>Koodin muokkaus</w:t>
+            </w:r>
+            <w:r>
+              <w:t>, koodin siivous, nollaus-napin lisääminen</w:t>
             </w:r>
           </w:p>
         </w:tc>

</xml_diff>

<commit_message>
lisätty kokouksen muistiinpanot, päivitetty työajansuranta
</commit_message>
<xml_diff>
--- a/Työajanseuranta/Työaikaraportti_Panu_Käppi.docx
+++ b/Työajanseuranta/Työaikaraportti_Panu_Käppi.docx
@@ -458,19 +458,31 @@
           <w:tcPr>
             <w:tcW w:w="1980" w:type="dxa"/>
           </w:tcPr>
-          <w:p/>
-        </w:tc>
-        <w:tc>
-          <w:tcPr>
-            <w:tcW w:w="2551" w:type="dxa"/>
-          </w:tcPr>
-          <w:p/>
-        </w:tc>
-        <w:tc>
-          <w:tcPr>
-            <w:tcW w:w="5103" w:type="dxa"/>
-          </w:tcPr>
-          <w:p/>
+          <w:p>
+            <w:r>
+              <w:t>05.10.2022</w:t>
+            </w:r>
+          </w:p>
+        </w:tc>
+        <w:tc>
+          <w:tcPr>
+            <w:tcW w:w="2551" w:type="dxa"/>
+          </w:tcPr>
+          <w:p>
+            <w:r>
+              <w:t>0,5</w:t>
+            </w:r>
+          </w:p>
+        </w:tc>
+        <w:tc>
+          <w:tcPr>
+            <w:tcW w:w="5103" w:type="dxa"/>
+          </w:tcPr>
+          <w:p>
+            <w:r>
+              <w:t>Palaveri</w:t>
+            </w:r>
+          </w:p>
         </w:tc>
       </w:tr>
       <w:tr>

</xml_diff>

<commit_message>
estetty saman nimisen menon tai tulon luominen
</commit_message>
<xml_diff>
--- a/Työajanseuranta/Työaikaraportti_Panu_Käppi.docx
+++ b/Työajanseuranta/Työaikaraportti_Panu_Käppi.docx
@@ -448,7 +448,7 @@
               <w:t>Koodin muokkaus</w:t>
             </w:r>
             <w:r>
-              <w:t>, koodin siivous, nollaus-napin lisääminen</w:t>
+              <w:t>, koodin siivous, nollausnapin lisääminen</w:t>
             </w:r>
           </w:p>
         </w:tc>
@@ -504,6 +504,9 @@
             <w:r>
               <w:t>1</w:t>
             </w:r>
+            <w:r>
+              <w:t>,75</w:t>
+            </w:r>
           </w:p>
         </w:tc>
         <w:tc>
@@ -513,6 +516,9 @@
           <w:p>
             <w:r>
               <w:t>Luokkadiagrammin luonti</w:t>
+            </w:r>
+            <w:r>
+              <w:t>, lisää-ikkunan koodaaminen</w:t>
             </w:r>
           </w:p>
         </w:tc>

</xml_diff>

<commit_message>
lisätty pääikkunaan jokaiseen kuukauteen menojen ja tulojen erotus
</commit_message>
<xml_diff>
--- a/Työajanseuranta/Työaikaraportti_Panu_Käppi.docx
+++ b/Työajanseuranta/Työaikaraportti_Panu_Käppi.docx
@@ -502,10 +502,13 @@
           </w:tcPr>
           <w:p>
             <w:r>
-              <w:t>1</w:t>
-            </w:r>
-            <w:r>
-              <w:t>,75</w:t>
+              <w:t>4</w:t>
+            </w:r>
+            <w:r>
+              <w:t>,</w:t>
+            </w:r>
+            <w:r>
+              <w:t>25</w:t>
             </w:r>
           </w:p>
         </w:tc>
@@ -519,6 +522,9 @@
             </w:r>
             <w:r>
               <w:t>, lisää-ikkunan koodaaminen</w:t>
+            </w:r>
+            <w:r>
+              <w:t>, pääsivun muokkaaminen</w:t>
             </w:r>
           </w:p>
         </w:tc>

</xml_diff>

<commit_message>
muokattu koodia, päivitetty luokkadiagrammi
</commit_message>
<xml_diff>
--- a/Työajanseuranta/Työaikaraportti_Panu_Käppi.docx
+++ b/Työajanseuranta/Työaikaraportti_Panu_Käppi.docx
@@ -487,19 +487,31 @@
           <w:tcPr>
             <w:tcW w:w="1980" w:type="dxa"/>
           </w:tcPr>
-          <w:p/>
-        </w:tc>
-        <w:tc>
-          <w:tcPr>
-            <w:tcW w:w="2551" w:type="dxa"/>
-          </w:tcPr>
-          <w:p/>
-        </w:tc>
-        <w:tc>
-          <w:tcPr>
-            <w:tcW w:w="5103" w:type="dxa"/>
-          </w:tcPr>
-          <w:p/>
+          <w:p>
+            <w:r>
+              <w:t>07.10.2022</w:t>
+            </w:r>
+          </w:p>
+        </w:tc>
+        <w:tc>
+          <w:tcPr>
+            <w:tcW w:w="2551" w:type="dxa"/>
+          </w:tcPr>
+          <w:p>
+            <w:r>
+              <w:t>0,5</w:t>
+            </w:r>
+          </w:p>
+        </w:tc>
+        <w:tc>
+          <w:tcPr>
+            <w:tcW w:w="5103" w:type="dxa"/>
+          </w:tcPr>
+          <w:p>
+            <w:r>
+              <w:t>Koodin muokkaus, luokkadiagrammin päivitys</w:t>
+            </w:r>
+          </w:p>
         </w:tc>
       </w:tr>
       <w:tr>

</xml_diff>

<commit_message>
muokattu vaatimusmäärittelyä, korjattu sovellusta
</commit_message>
<xml_diff>
--- a/Työajanseuranta/Työaikaraportti_Panu_Käppi.docx
+++ b/Työajanseuranta/Työaikaraportti_Panu_Käppi.docx
@@ -44,8 +44,17 @@
           <w:sz w:val="32"/>
           <w:szCs w:val="32"/>
         </w:rPr>
-        <w:t xml:space="preserve"> Noyce</w:t>
+        <w:t xml:space="preserve"> </w:t>
       </w:r>
+      <w:proofErr w:type="spellStart"/>
+      <w:r>
+        <w:rPr>
+          <w:sz w:val="32"/>
+          <w:szCs w:val="32"/>
+        </w:rPr>
+        <w:t>Noyce</w:t>
+      </w:r>
+      <w:proofErr w:type="spellEnd"/>
     </w:p>
     <w:p>
       <w:pPr>
@@ -101,6 +110,7 @@
                 <w:bCs/>
               </w:rPr>
             </w:pPr>
+            <w:proofErr w:type="gramStart"/>
             <w:r>
               <w:rPr>
                 <w:b/>
@@ -108,6 +118,7 @@
               </w:rPr>
               <w:t>Pvm</w:t>
             </w:r>
+            <w:proofErr w:type="gramEnd"/>
           </w:p>
         </w:tc>
         <w:tc>
@@ -215,7 +226,15 @@
               <w:t>Palaveri</w:t>
             </w:r>
             <w:r>
-              <w:t>, classien tekeminen</w:t>
+              <w:t xml:space="preserve">, </w:t>
+            </w:r>
+            <w:proofErr w:type="spellStart"/>
+            <w:r>
+              <w:t>classien</w:t>
+            </w:r>
+            <w:proofErr w:type="spellEnd"/>
+            <w:r>
+              <w:t xml:space="preserve"> tekeminen</w:t>
             </w:r>
           </w:p>
         </w:tc>
@@ -247,7 +266,23 @@
           </w:tcPr>
           <w:p>
             <w:r>
-              <w:t>Metodien lisääminen classeihin ja classien muokkaus</w:t>
+              <w:t xml:space="preserve">Metodien lisääminen </w:t>
+            </w:r>
+            <w:proofErr w:type="spellStart"/>
+            <w:r>
+              <w:t>classeihin</w:t>
+            </w:r>
+            <w:proofErr w:type="spellEnd"/>
+            <w:r>
+              <w:t xml:space="preserve"> ja </w:t>
+            </w:r>
+            <w:proofErr w:type="spellStart"/>
+            <w:r>
+              <w:t>classien</w:t>
+            </w:r>
+            <w:proofErr w:type="spellEnd"/>
+            <w:r>
+              <w:t xml:space="preserve"> muokkaus</w:t>
             </w:r>
           </w:p>
         </w:tc>
@@ -278,8 +313,13 @@
             <w:tcW w:w="5103" w:type="dxa"/>
           </w:tcPr>
           <w:p>
-            <w:r>
-              <w:t>Daily palaveri</w:t>
+            <w:proofErr w:type="spellStart"/>
+            <w:r>
+              <w:t>Daily</w:t>
+            </w:r>
+            <w:proofErr w:type="spellEnd"/>
+            <w:r>
+              <w:t xml:space="preserve"> palaveri</w:t>
             </w:r>
           </w:p>
         </w:tc>
@@ -311,7 +351,31 @@
           </w:tcPr>
           <w:p>
             <w:r>
-              <w:t>Palaveri, classien luominen, json serialisoinnin tekeminen, pääsivun koodaaminen</w:t>
+              <w:t xml:space="preserve">Palaveri, </w:t>
+            </w:r>
+            <w:proofErr w:type="spellStart"/>
+            <w:r>
+              <w:t>classien</w:t>
+            </w:r>
+            <w:proofErr w:type="spellEnd"/>
+            <w:r>
+              <w:t xml:space="preserve"> luominen, </w:t>
+            </w:r>
+            <w:proofErr w:type="spellStart"/>
+            <w:r>
+              <w:t>json</w:t>
+            </w:r>
+            <w:proofErr w:type="spellEnd"/>
+            <w:r>
+              <w:t xml:space="preserve"> </w:t>
+            </w:r>
+            <w:proofErr w:type="spellStart"/>
+            <w:r>
+              <w:t>serialisoinnin</w:t>
+            </w:r>
+            <w:proofErr w:type="spellEnd"/>
+            <w:r>
+              <w:t xml:space="preserve"> tekeminen, pääsivun koodaaminen</w:t>
             </w:r>
           </w:p>
         </w:tc>
@@ -343,7 +407,15 @@
           </w:tcPr>
           <w:p>
             <w:r>
-              <w:t>Palaveri, classien muokkaus, Kuukausi-ikkunan luonti</w:t>
+              <w:t xml:space="preserve">Palaveri, </w:t>
+            </w:r>
+            <w:proofErr w:type="spellStart"/>
+            <w:r>
+              <w:t>classien</w:t>
+            </w:r>
+            <w:proofErr w:type="spellEnd"/>
+            <w:r>
+              <w:t xml:space="preserve"> muokkaus, Kuukausi-ikkunan luonti</w:t>
             </w:r>
           </w:p>
         </w:tc>
@@ -375,7 +447,15 @@
           </w:tcPr>
           <w:p>
             <w:r>
-              <w:t>Palaveri, Pääikkunan siirto projektiin, kuukausi-ikkunan koodaaminen, lisää meno ja tulo-ikkunan luonti ja koodaaminen</w:t>
+              <w:t xml:space="preserve">Palaveri, Pääikkunan siirto projektiin, kuukausi-ikkunan koodaaminen, lisää meno ja </w:t>
+            </w:r>
+            <w:proofErr w:type="gramStart"/>
+            <w:r>
+              <w:t>tulo-ikkunan</w:t>
+            </w:r>
+            <w:proofErr w:type="gramEnd"/>
+            <w:r>
+              <w:t xml:space="preserve"> luonti ja koodaaminen</w:t>
             </w:r>
           </w:p>
         </w:tc>
@@ -474,7 +554,15 @@
           </w:tcPr>
           <w:p>
             <w:r>
-              <w:t>Luokkadiagrammin luonti, lisää-ikkunan koodaaminen, pääsivun muokkaaminen</w:t>
+              <w:t xml:space="preserve">Luokkadiagrammin luonti, </w:t>
+            </w:r>
+            <w:proofErr w:type="gramStart"/>
+            <w:r>
+              <w:t>lisää-ikkunan</w:t>
+            </w:r>
+            <w:proofErr w:type="gramEnd"/>
+            <w:r>
+              <w:t xml:space="preserve"> koodaaminen, pääsivun muokkaaminen</w:t>
             </w:r>
             <w:r>
               <w:t>, toiminnallisuuden korjaaminen</w:t>
@@ -499,7 +587,7 @@
           </w:tcPr>
           <w:p>
             <w:r>
-              <w:t>0,5</w:t>
+              <w:t>1</w:t>
             </w:r>
           </w:p>
         </w:tc>
@@ -510,6 +598,9 @@
           <w:p>
             <w:r>
               <w:t>Koodin muokkaus, luokkadiagrammin päivitys</w:t>
+            </w:r>
+            <w:r>
+              <w:t>, vaatimusmäärittelyn muokkaus</w:t>
             </w:r>
           </w:p>
         </w:tc>

</xml_diff>

<commit_message>
siivottu koodia, päivitetty työajanseuranta
</commit_message>
<xml_diff>
--- a/Työajanseuranta/Työaikaraportti_Panu_Käppi.docx
+++ b/Työajanseuranta/Työaikaraportti_Panu_Käppi.docx
@@ -610,19 +610,31 @@
           <w:tcPr>
             <w:tcW w:w="1980" w:type="dxa"/>
           </w:tcPr>
-          <w:p/>
-        </w:tc>
-        <w:tc>
-          <w:tcPr>
-            <w:tcW w:w="2551" w:type="dxa"/>
-          </w:tcPr>
-          <w:p/>
-        </w:tc>
-        <w:tc>
-          <w:tcPr>
-            <w:tcW w:w="5103" w:type="dxa"/>
-          </w:tcPr>
-          <w:p/>
+          <w:p>
+            <w:r>
+              <w:t>10.10.2022</w:t>
+            </w:r>
+          </w:p>
+        </w:tc>
+        <w:tc>
+          <w:tcPr>
+            <w:tcW w:w="2551" w:type="dxa"/>
+          </w:tcPr>
+          <w:p>
+            <w:r>
+              <w:t>0,25</w:t>
+            </w:r>
+          </w:p>
+        </w:tc>
+        <w:tc>
+          <w:tcPr>
+            <w:tcW w:w="5103" w:type="dxa"/>
+          </w:tcPr>
+          <w:p>
+            <w:r>
+              <w:t>Palaveri</w:t>
+            </w:r>
+          </w:p>
         </w:tc>
       </w:tr>
       <w:tr>

</xml_diff>

<commit_message>
korjattu vedenkulutus ja sähkönkulutus
</commit_message>
<xml_diff>
--- a/Työajanseuranta/Työaikaraportti_Panu_Käppi.docx
+++ b/Työajanseuranta/Työaikaraportti_Panu_Käppi.docx
@@ -44,17 +44,8 @@
           <w:sz w:val="32"/>
           <w:szCs w:val="32"/>
         </w:rPr>
-        <w:t xml:space="preserve"> </w:t>
+        <w:t xml:space="preserve"> Noyce</w:t>
       </w:r>
-      <w:proofErr w:type="spellStart"/>
-      <w:r>
-        <w:rPr>
-          <w:sz w:val="32"/>
-          <w:szCs w:val="32"/>
-        </w:rPr>
-        <w:t>Noyce</w:t>
-      </w:r>
-      <w:proofErr w:type="spellEnd"/>
     </w:p>
     <w:p>
       <w:pPr>
@@ -110,7 +101,6 @@
                 <w:bCs/>
               </w:rPr>
             </w:pPr>
-            <w:proofErr w:type="gramStart"/>
             <w:r>
               <w:rPr>
                 <w:b/>
@@ -118,7 +108,6 @@
               </w:rPr>
               <w:t>Pvm</w:t>
             </w:r>
-            <w:proofErr w:type="gramEnd"/>
           </w:p>
         </w:tc>
         <w:tc>
@@ -226,15 +215,7 @@
               <w:t>Palaveri</w:t>
             </w:r>
             <w:r>
-              <w:t xml:space="preserve">, </w:t>
-            </w:r>
-            <w:proofErr w:type="spellStart"/>
-            <w:r>
-              <w:t>classien</w:t>
-            </w:r>
-            <w:proofErr w:type="spellEnd"/>
-            <w:r>
-              <w:t xml:space="preserve"> tekeminen</w:t>
+              <w:t>, classien tekeminen</w:t>
             </w:r>
           </w:p>
         </w:tc>
@@ -266,23 +247,7 @@
           </w:tcPr>
           <w:p>
             <w:r>
-              <w:t xml:space="preserve">Metodien lisääminen </w:t>
-            </w:r>
-            <w:proofErr w:type="spellStart"/>
-            <w:r>
-              <w:t>classeihin</w:t>
-            </w:r>
-            <w:proofErr w:type="spellEnd"/>
-            <w:r>
-              <w:t xml:space="preserve"> ja </w:t>
-            </w:r>
-            <w:proofErr w:type="spellStart"/>
-            <w:r>
-              <w:t>classien</w:t>
-            </w:r>
-            <w:proofErr w:type="spellEnd"/>
-            <w:r>
-              <w:t xml:space="preserve"> muokkaus</w:t>
+              <w:t>Metodien lisääminen classeihin ja classien muokkaus</w:t>
             </w:r>
           </w:p>
         </w:tc>
@@ -313,13 +278,8 @@
             <w:tcW w:w="5103" w:type="dxa"/>
           </w:tcPr>
           <w:p>
-            <w:proofErr w:type="spellStart"/>
-            <w:r>
-              <w:t>Daily</w:t>
-            </w:r>
-            <w:proofErr w:type="spellEnd"/>
-            <w:r>
-              <w:t xml:space="preserve"> palaveri</w:t>
+            <w:r>
+              <w:t>Daily palaveri</w:t>
             </w:r>
           </w:p>
         </w:tc>
@@ -351,31 +311,7 @@
           </w:tcPr>
           <w:p>
             <w:r>
-              <w:t xml:space="preserve">Palaveri, </w:t>
-            </w:r>
-            <w:proofErr w:type="spellStart"/>
-            <w:r>
-              <w:t>classien</w:t>
-            </w:r>
-            <w:proofErr w:type="spellEnd"/>
-            <w:r>
-              <w:t xml:space="preserve"> luominen, </w:t>
-            </w:r>
-            <w:proofErr w:type="spellStart"/>
-            <w:r>
-              <w:t>json</w:t>
-            </w:r>
-            <w:proofErr w:type="spellEnd"/>
-            <w:r>
-              <w:t xml:space="preserve"> </w:t>
-            </w:r>
-            <w:proofErr w:type="spellStart"/>
-            <w:r>
-              <w:t>serialisoinnin</w:t>
-            </w:r>
-            <w:proofErr w:type="spellEnd"/>
-            <w:r>
-              <w:t xml:space="preserve"> tekeminen, pääsivun koodaaminen</w:t>
+              <w:t>Palaveri, classien luominen, json serialisoinnin tekeminen, pääsivun koodaaminen</w:t>
             </w:r>
           </w:p>
         </w:tc>
@@ -407,15 +343,7 @@
           </w:tcPr>
           <w:p>
             <w:r>
-              <w:t xml:space="preserve">Palaveri, </w:t>
-            </w:r>
-            <w:proofErr w:type="spellStart"/>
-            <w:r>
-              <w:t>classien</w:t>
-            </w:r>
-            <w:proofErr w:type="spellEnd"/>
-            <w:r>
-              <w:t xml:space="preserve"> muokkaus, Kuukausi-ikkunan luonti</w:t>
+              <w:t>Palaveri, classien muokkaus, Kuukausi-ikkunan luonti</w:t>
             </w:r>
           </w:p>
         </w:tc>
@@ -447,15 +375,7 @@
           </w:tcPr>
           <w:p>
             <w:r>
-              <w:t xml:space="preserve">Palaveri, Pääikkunan siirto projektiin, kuukausi-ikkunan koodaaminen, lisää meno ja </w:t>
-            </w:r>
-            <w:proofErr w:type="gramStart"/>
-            <w:r>
-              <w:t>tulo-ikkunan</w:t>
-            </w:r>
-            <w:proofErr w:type="gramEnd"/>
-            <w:r>
-              <w:t xml:space="preserve"> luonti ja koodaaminen</w:t>
+              <w:t>Palaveri, Pääikkunan siirto projektiin, kuukausi-ikkunan koodaaminen, lisää meno ja tulo-ikkunan luonti ja koodaaminen</w:t>
             </w:r>
           </w:p>
         </w:tc>
@@ -554,15 +474,7 @@
           </w:tcPr>
           <w:p>
             <w:r>
-              <w:t xml:space="preserve">Luokkadiagrammin luonti, </w:t>
-            </w:r>
-            <w:proofErr w:type="gramStart"/>
-            <w:r>
-              <w:t>lisää-ikkunan</w:t>
-            </w:r>
-            <w:proofErr w:type="gramEnd"/>
-            <w:r>
-              <w:t xml:space="preserve"> koodaaminen, pääsivun muokkaaminen</w:t>
+              <w:t>Luokkadiagrammin luonti, lisää-ikkunan koodaaminen, pääsivun muokkaaminen</w:t>
             </w:r>
             <w:r>
               <w:t>, toiminnallisuuden korjaaminen</w:t>
@@ -642,19 +554,31 @@
           <w:tcPr>
             <w:tcW w:w="1980" w:type="dxa"/>
           </w:tcPr>
-          <w:p/>
-        </w:tc>
-        <w:tc>
-          <w:tcPr>
-            <w:tcW w:w="2551" w:type="dxa"/>
-          </w:tcPr>
-          <w:p/>
-        </w:tc>
-        <w:tc>
-          <w:tcPr>
-            <w:tcW w:w="5103" w:type="dxa"/>
-          </w:tcPr>
-          <w:p/>
+          <w:p>
+            <w:r>
+              <w:t>12.10.2022</w:t>
+            </w:r>
+          </w:p>
+        </w:tc>
+        <w:tc>
+          <w:tcPr>
+            <w:tcW w:w="2551" w:type="dxa"/>
+          </w:tcPr>
+          <w:p>
+            <w:r>
+              <w:t>2</w:t>
+            </w:r>
+          </w:p>
+        </w:tc>
+        <w:tc>
+          <w:tcPr>
+            <w:tcW w:w="5103" w:type="dxa"/>
+          </w:tcPr>
+          <w:p>
+            <w:r>
+              <w:t>Palaveri, vedenkulutuksen ja sähkönkulutuksen laskennan lisääminen</w:t>
+            </w:r>
+          </w:p>
         </w:tc>
       </w:tr>
       <w:tr>

</xml_diff>

<commit_message>
koodia korjattu, luokkadiagrammi päivitetty
</commit_message>
<xml_diff>
--- a/Työajanseuranta/Työaikaraportti_Panu_Käppi.docx
+++ b/Työajanseuranta/Työaikaraportti_Panu_Käppi.docx
@@ -566,7 +566,7 @@
           </w:tcPr>
           <w:p>
             <w:r>
-              <w:t>2</w:t>
+              <w:t>3</w:t>
             </w:r>
             <w:r>
               <w:t>,5</w:t>
@@ -580,6 +580,9 @@
           <w:p>
             <w:r>
               <w:t>Palaveri, vedenkulutuksen ja sähkönkulutuksen laskennan lisääminen</w:t>
+            </w:r>
+            <w:r>
+              <w:t>, luokkadiagrammin päivitys, koodin korjaus</w:t>
             </w:r>
           </w:p>
         </w:tc>

</xml_diff>

<commit_message>
pieniä muokkauksia, vaatimusmäärittelyä muokattu
</commit_message>
<xml_diff>
--- a/Työajanseuranta/Työaikaraportti_Panu_Käppi.docx
+++ b/Työajanseuranta/Työaikaraportti_Panu_Käppi.docx
@@ -624,19 +624,31 @@
           <w:tcPr>
             <w:tcW w:w="1980" w:type="dxa"/>
           </w:tcPr>
-          <w:p/>
-        </w:tc>
-        <w:tc>
-          <w:tcPr>
-            <w:tcW w:w="2551" w:type="dxa"/>
-          </w:tcPr>
-          <w:p/>
-        </w:tc>
-        <w:tc>
-          <w:tcPr>
-            <w:tcW w:w="5103" w:type="dxa"/>
-          </w:tcPr>
-          <w:p/>
+          <w:p>
+            <w:r>
+              <w:t>14.10.2022</w:t>
+            </w:r>
+          </w:p>
+        </w:tc>
+        <w:tc>
+          <w:tcPr>
+            <w:tcW w:w="2551" w:type="dxa"/>
+          </w:tcPr>
+          <w:p>
+            <w:r>
+              <w:t>0,5</w:t>
+            </w:r>
+          </w:p>
+        </w:tc>
+        <w:tc>
+          <w:tcPr>
+            <w:tcW w:w="5103" w:type="dxa"/>
+          </w:tcPr>
+          <w:p>
+            <w:r>
+              <w:t>Pieniä muutoksia, vaatimusmäärittelyn muokkaus</w:t>
+            </w:r>
+          </w:p>
         </w:tc>
       </w:tr>
       <w:tr>

</xml_diff>